<commit_message>
Minor tweaks from gchat convo
</commit_message>
<xml_diff>
--- a/docs/project-plan/clue-less-project-plan.docx
+++ b/docs/project-plan/clue-less-project-plan.docx
@@ -146,9 +146,6 @@
               </w:rPr>
               <w:alias w:val="Author"/>
               <w:id w:val="30555239"/>
-              <w:placeholder>
-                <w:docPart w:val="C075BB117A31D04FAFD7E833E9C2EE54"/>
-              </w:placeholder>
               <w:dataBinding w:prefixMappings="xmlns:ns0='http://purl.org/dc/elements/1.1/' xmlns:ns1='http://schemas.openxmlformats.org/package/2006/metadata/core-properties' " w:xpath="/ns1:coreProperties[1]/ns0:creator[1]" w:storeItemID="{6C3C8BC8-F283-45AE-878A-BAB7291924A1}"/>
               <w:text/>
             </w:sdtPr>
@@ -1070,16 +1067,30 @@
     </w:p>
     <w:p>
       <w:pPr>
+        <w:pStyle w:val="ListParagraph"/>
+        <w:numPr>
+          <w:ilvl w:val="0"/>
+          <w:numId w:val="3"/>
+        </w:numPr>
+      </w:pPr>
+      <w:r>
+        <w:t>Game rules have been captured in requirements</w:t>
+      </w:r>
+      <w:bookmarkStart w:id="3" w:name="_GoBack"/>
+      <w:bookmarkEnd w:id="3"/>
+    </w:p>
+    <w:p>
+      <w:pPr>
         <w:pStyle w:val="Heading2"/>
       </w:pPr>
-      <w:bookmarkStart w:id="3" w:name="_Toc210831519"/>
+      <w:bookmarkStart w:id="4" w:name="_Toc210831519"/>
       <w:r>
         <w:t>Minimal</w:t>
       </w:r>
       <w:r>
         <w:t xml:space="preserve"> System</w:t>
       </w:r>
-      <w:bookmarkEnd w:id="3"/>
+      <w:bookmarkEnd w:id="4"/>
     </w:p>
     <w:p>
       <w:r>
@@ -1150,11 +1161,11 @@
       <w:pPr>
         <w:pStyle w:val="Heading2"/>
       </w:pPr>
-      <w:bookmarkStart w:id="4" w:name="_Toc210831520"/>
+      <w:bookmarkStart w:id="5" w:name="_Toc210831520"/>
       <w:r>
         <w:t>Target System</w:t>
       </w:r>
-      <w:bookmarkEnd w:id="4"/>
+      <w:bookmarkEnd w:id="5"/>
     </w:p>
     <w:p>
       <w:r>
@@ -1201,11 +1212,11 @@
       <w:pPr>
         <w:pStyle w:val="Heading2"/>
       </w:pPr>
-      <w:bookmarkStart w:id="5" w:name="_Toc210831521"/>
+      <w:bookmarkStart w:id="6" w:name="_Toc210831521"/>
       <w:r>
         <w:t>Dream System</w:t>
       </w:r>
-      <w:bookmarkEnd w:id="5"/>
+      <w:bookmarkEnd w:id="6"/>
     </w:p>
     <w:p>
       <w:r>
@@ -4240,11 +4251,11 @@
       <w:pPr>
         <w:pStyle w:val="Heading1"/>
       </w:pPr>
-      <w:bookmarkStart w:id="6" w:name="_Toc210831522"/>
+      <w:bookmarkStart w:id="7" w:name="_Toc210831522"/>
       <w:r>
         <w:t>Schedule</w:t>
       </w:r>
-      <w:bookmarkEnd w:id="6"/>
+      <w:bookmarkEnd w:id="7"/>
     </w:p>
     <w:p>
       <w:r>
@@ -4281,29 +4292,16 @@
       <w:pPr>
         <w:pStyle w:val="Heading1"/>
       </w:pPr>
-      <w:bookmarkStart w:id="7" w:name="_Toc210831523"/>
+      <w:bookmarkStart w:id="8" w:name="_Toc210831523"/>
       <w:r>
         <w:t>Risk Assessment Plan</w:t>
       </w:r>
-      <w:bookmarkEnd w:id="7"/>
+      <w:bookmarkEnd w:id="8"/>
     </w:p>
     <w:p>
       <w:r>
-        <w:t xml:space="preserve">The Risk Assessment plan identifies risks to the system’s success, noting the cause of these risks, scoring their likelihood and impact, and developing mitigation strategies. The </w:t>
+        <w:t>The Risk Assessment plan identifies risks to the system’s success, noting the cause of these risks, scoring their likelihood and impact, and developing mitigation strategies. The plan is influenced by the Risk Management Guide for DoD Acquisition</w:t>
       </w:r>
-      <w:proofErr w:type="gramStart"/>
-      <w:r>
-        <w:t xml:space="preserve">plan is influenced by the Risk Management Guide for </w:t>
-      </w:r>
-      <w:proofErr w:type="spellStart"/>
-      <w:r>
-        <w:t>DoD</w:t>
-      </w:r>
-      <w:proofErr w:type="spellEnd"/>
-      <w:r>
-        <w:t xml:space="preserve"> Acquisition</w:t>
-      </w:r>
-      <w:proofErr w:type="gramEnd"/>
       <w:r>
         <w:rPr>
           <w:rStyle w:val="EndnoteReference"/>
@@ -5580,20 +5578,15 @@
       <w:pPr>
         <w:pStyle w:val="Heading1"/>
       </w:pPr>
-      <w:bookmarkStart w:id="8" w:name="_Toc210831524"/>
+      <w:bookmarkStart w:id="9" w:name="_Toc210831524"/>
       <w:r>
         <w:t>Configuration Management</w:t>
       </w:r>
-      <w:bookmarkEnd w:id="8"/>
+      <w:bookmarkEnd w:id="9"/>
     </w:p>
     <w:p>
       <w:r>
-        <w:t>"The Butler Did It" will employ Github.com heavily to assist in configuration management. Distributed version control will help the team share source code commits to a common development thread. Git's</w:t>
-      </w:r>
-      <w:bookmarkStart w:id="9" w:name="_GoBack"/>
-      <w:bookmarkEnd w:id="9"/>
-      <w:r>
-        <w:t xml:space="preserve"> simple branching feature allows the team to develop features in parallel efforts and merge feature branches to integration branches for testing. The team will employ a </w:t>
+        <w:t xml:space="preserve">"The Butler Did It" will employ Github.com heavily to assist in configuration management. Distributed version control will help the team share source code commits to a common development thread. Git's simple branching feature allows the team to develop features in parallel efforts and merge feature branches to integration branches for testing. The team will employ a </w:t>
       </w:r>
       <w:r>
         <w:t xml:space="preserve">branching strategy inspired by </w:t>
@@ -5667,19 +5660,11 @@
           <w:numId w:val="6"/>
         </w:numPr>
       </w:pPr>
-      <w:proofErr w:type="gramStart"/>
       <w:r>
         <w:rPr>
           <w:i/>
         </w:rPr>
-        <w:t>feature</w:t>
-      </w:r>
-      <w:proofErr w:type="gramEnd"/>
-      <w:r>
-        <w:rPr>
-          <w:i/>
-        </w:rPr>
-        <w:t>—branches</w:t>
+        <w:t>feature—branches</w:t>
       </w:r>
       <w:r>
         <w:rPr>
@@ -5699,19 +5684,11 @@
           <w:numId w:val="6"/>
         </w:numPr>
       </w:pPr>
-      <w:proofErr w:type="gramStart"/>
       <w:r>
         <w:rPr>
           <w:i/>
         </w:rPr>
-        <w:t>hotfix</w:t>
-      </w:r>
-      <w:proofErr w:type="gramEnd"/>
-      <w:r>
-        <w:rPr>
-          <w:i/>
-        </w:rPr>
-        <w:t>—branches</w:t>
+        <w:t>hotfix—branches</w:t>
       </w:r>
       <w:r>
         <w:rPr>
@@ -5783,15 +5760,7 @@
     </w:p>
     <w:p>
       <w:r>
-        <w:t xml:space="preserve">Despite our automated testing efforts, software bugs will emerge in development. When a bug surfaces, the team will use </w:t>
-      </w:r>
-      <w:proofErr w:type="spellStart"/>
-      <w:r>
-        <w:t>Github.com's</w:t>
-      </w:r>
-      <w:proofErr w:type="spellEnd"/>
-      <w:r>
-        <w:t xml:space="preserve"> Issues feature to document the bug, explain how to reproduce it, and associate the source code commit with the fix that closes the issue.</w:t>
+        <w:t>Despite our automated testing efforts, software bugs will emerge in development. When a bug surfaces, the team will use Github.com's Issues feature to document the bug, explain how to reproduce it, and associate the source code commit with the fix that closes the issue.</w:t>
       </w:r>
     </w:p>
     <w:sectPr>
@@ -5833,15 +5802,7 @@
         <w:endnoteRef/>
       </w:r>
       <w:r>
-        <w:t xml:space="preserve"> Risk Management Guide for </w:t>
-      </w:r>
-      <w:proofErr w:type="spellStart"/>
-      <w:r>
-        <w:t>DoD</w:t>
-      </w:r>
-      <w:proofErr w:type="spellEnd"/>
-      <w:r>
-        <w:t xml:space="preserve"> Acquisition, 2006, </w:t>
+        <w:t xml:space="preserve"> Risk Management Guide for DoD Acquisition, 2006, </w:t>
       </w:r>
       <w:hyperlink r:id="rId1" w:history="1">
         <w:r>
@@ -7619,7 +7580,6 @@
           </a:p>
         </c:rich>
       </c:tx>
-      <c:layout/>
       <c:overlay val="1"/>
       <c:spPr>
         <a:noFill/>
@@ -7800,11 +7760,11 @@
         </c:dLbls>
         <c:gapWidth val="150"/>
         <c:overlap val="100"/>
-        <c:axId val="-2092271272"/>
-        <c:axId val="-2119452792"/>
+        <c:axId val="2112343560"/>
+        <c:axId val="2112346792"/>
       </c:barChart>
       <c:catAx>
-        <c:axId val="-2092271272"/>
+        <c:axId val="2112343560"/>
         <c:scaling>
           <c:orientation val="maxMin"/>
         </c:scaling>
@@ -7822,7 +7782,7 @@
             <a:prstDash val="solid"/>
           </a:ln>
         </c:spPr>
-        <c:crossAx val="-2119452792"/>
+        <c:crossAx val="2112346792"/>
         <c:crosses val="autoZero"/>
         <c:auto val="1"/>
         <c:lblAlgn val="ctr"/>
@@ -7830,7 +7790,7 @@
         <c:noMultiLvlLbl val="0"/>
       </c:catAx>
       <c:valAx>
-        <c:axId val="-2119452792"/>
+        <c:axId val="2112346792"/>
         <c:scaling>
           <c:orientation val="minMax"/>
           <c:max val="41258.0"/>
@@ -7870,7 +7830,7 @@
             <a:endParaRPr lang="en-US"/>
           </a:p>
         </c:txPr>
-        <c:crossAx val="-2092271272"/>
+        <c:crossAx val="2112343560"/>
         <c:crosses val="max"/>
         <c:crossBetween val="between"/>
       </c:valAx>
@@ -7940,39 +7900,6 @@
         </w:p>
       </w:docPartBody>
     </w:docPart>
-    <w:docPart>
-      <w:docPartPr>
-        <w:name w:val="6813E7EC1FCD18449F1F236178E307A0"/>
-        <w:category>
-          <w:name w:val="General"/>
-          <w:gallery w:val="placeholder"/>
-        </w:category>
-        <w:types>
-          <w:type w:val="bbPlcHdr"/>
-        </w:types>
-        <w:behaviors>
-          <w:behavior w:val="content"/>
-        </w:behaviors>
-        <w:guid w:val="{181BDC3F-B2AE-1F47-BBD5-1EFC1F94C300}"/>
-      </w:docPartPr>
-      <w:docPartBody>
-        <w:p>
-          <w:pPr>
-            <w:pStyle w:val="6813E7EC1FCD18449F1F236178E307A0"/>
-          </w:pPr>
-          <w:r>
-            <w:rPr>
-              <w:rFonts w:asciiTheme="majorHAnsi" w:hAnsiTheme="majorHAnsi"/>
-              <w:noProof/>
-              <w:color w:val="365F91" w:themeColor="accent1" w:themeShade="BF"/>
-              <w:sz w:val="36"/>
-              <w:szCs w:val="32"/>
-            </w:rPr>
-            <w:t>[Document Subtitle]</w:t>
-          </w:r>
-        </w:p>
-      </w:docPartBody>
-    </w:docPart>
   </w:docParts>
 </w:glossaryDocument>
 </file>
@@ -7991,14 +7918,14 @@
     <w:charset w:val="00"/>
     <w:family w:val="auto"/>
     <w:pitch w:val="variable"/>
-    <w:sig w:usb0="E0002AFF" w:usb1="C0007841" w:usb2="00000009" w:usb3="00000000" w:csb0="000001FF" w:csb1="00000000"/>
+    <w:sig w:usb0="00000003" w:usb1="00000000" w:usb2="00000000" w:usb3="00000000" w:csb0="00000001" w:csb1="00000000"/>
   </w:font>
   <w:font w:name="Courier New">
     <w:panose1 w:val="02070309020205020404"/>
     <w:charset w:val="00"/>
     <w:family w:val="auto"/>
     <w:pitch w:val="variable"/>
-    <w:sig w:usb0="E0002AFF" w:usb1="C0007843" w:usb2="00000009" w:usb3="00000000" w:csb0="000001FF" w:csb1="00000000"/>
+    <w:sig w:usb0="00000003" w:usb1="00000000" w:usb2="00000000" w:usb3="00000000" w:csb0="00000001" w:csb1="00000000"/>
   </w:font>
   <w:font w:name="Wingdings">
     <w:panose1 w:val="05000000000000000000"/>
@@ -8015,10 +7942,12 @@
     <w:sig w:usb0="E00002FF" w:usb1="400004FF" w:usb2="00000000" w:usb3="00000000" w:csb0="0000019F" w:csb1="00000000"/>
   </w:font>
   <w:font w:name="ＭＳ 明朝">
-    <w:charset w:val="4E"/>
-    <w:family w:val="auto"/>
-    <w:pitch w:val="variable"/>
-    <w:sig w:usb0="E00002FF" w:usb1="6AC7FDFB" w:usb2="00000012" w:usb3="00000000" w:csb0="0002009F" w:csb1="00000000"/>
+    <w:panose1 w:val="00000000000000000000"/>
+    <w:charset w:val="80"/>
+    <w:family w:val="roman"/>
+    <w:notTrueType/>
+    <w:pitch w:val="fixed"/>
+    <w:sig w:usb0="00000001" w:usb1="08070000" w:usb2="00000010" w:usb3="00000000" w:csb0="00020000" w:csb1="00000000"/>
   </w:font>
   <w:font w:name="Calibri">
     <w:panose1 w:val="020F0502020204030204"/>
@@ -8028,10 +7957,12 @@
     <w:sig w:usb0="E10002FF" w:usb1="4000ACFF" w:usb2="00000009" w:usb3="00000000" w:csb0="0000019F" w:csb1="00000000"/>
   </w:font>
   <w:font w:name="ＭＳ ゴシック">
-    <w:charset w:val="4E"/>
-    <w:family w:val="auto"/>
-    <w:pitch w:val="variable"/>
-    <w:sig w:usb0="E00002FF" w:usb1="6AC7FDFB" w:usb2="00000012" w:usb3="00000000" w:csb0="0002009F" w:csb1="00000000"/>
+    <w:panose1 w:val="00000000000000000000"/>
+    <w:charset w:val="80"/>
+    <w:family w:val="modern"/>
+    <w:notTrueType/>
+    <w:pitch w:val="fixed"/>
+    <w:sig w:usb0="00000001" w:usb1="08070000" w:usb2="00000010" w:usb3="00000000" w:csb0="00020000" w:csb1="00000000"/>
   </w:font>
   <w:font w:name="Lucida Grande">
     <w:panose1 w:val="020B0600040502020204"/>
@@ -8045,7 +7976,7 @@
     <w:charset w:val="00"/>
     <w:family w:val="auto"/>
     <w:pitch w:val="variable"/>
-    <w:sig w:usb0="E0002AFF" w:usb1="C0007843" w:usb2="00000009" w:usb3="00000000" w:csb0="000001FF" w:csb1="00000000"/>
+    <w:sig w:usb0="00000003" w:usb1="00000000" w:usb2="00000000" w:usb3="00000000" w:csb0="00000001" w:csb1="00000000"/>
   </w:font>
 </w:fonts>
 </file>
@@ -9105,7 +9036,7 @@
 </file>
 
 <file path=customXml/itemProps1.xml><?xml version="1.0" encoding="utf-8"?>
-<ds:datastoreItem xmlns:ds="http://schemas.openxmlformats.org/officeDocument/2006/customXml" ds:itemID="{EC048C9A-B041-3A44-84C2-87AB8EAC88B8}">
+<ds:datastoreItem xmlns:ds="http://schemas.openxmlformats.org/officeDocument/2006/customXml" ds:itemID="{D8A14B42-7B47-C446-A18D-5EA633787659}">
   <ds:schemaRefs>
     <ds:schemaRef ds:uri="http://schemas.openxmlformats.org/officeDocument/2006/bibliography"/>
   </ds:schemaRefs>

</xml_diff>